<commit_message>
updating website + README
</commit_message>
<xml_diff>
--- a/StremingCoreset/Documentation/Code Documentation.docx
+++ b/StremingCoreset/Documentation/Code Documentation.docx
@@ -1128,12 +1128,7 @@
         <w:t xml:space="preserve">It then distributes the information to the workers in </w:t>
       </w:r>
       <w:r>
-        <w:t>'CHUNK</w:t>
-      </w:r>
-      <w:bookmarkStart w:id="0" w:name="_GoBack"/>
-      <w:bookmarkEnd w:id="0"/>
-      <w:r>
-        <w:t>_SIZE'</w:t>
+        <w:t>'CHUNK_SIZE'</w:t>
       </w:r>
       <w:r>
         <w:t>.</w:t>
@@ -3541,6 +3536,9 @@
       <w:r>
         <w:t xml:space="preserve"> message class</w:t>
       </w:r>
+      <w:r>
+        <w:t xml:space="preserve"> used in socket communication</w:t>
+      </w:r>
     </w:p>
     <w:p>
       <w:pPr>
@@ -3742,7 +3740,12 @@
       </w:r>
       <w:r>
         <w:br/>
-        <w:t>Then it asks for the summary which the server provides, and exits.</w:t>
+        <w:t>Then it asks for the summary which the ser</w:t>
+      </w:r>
+      <w:bookmarkStart w:id="0" w:name="_GoBack"/>
+      <w:bookmarkEnd w:id="0"/>
+      <w:r>
+        <w:t>ver provides, and exits.</w:t>
       </w:r>
     </w:p>
     <w:p>

</xml_diff>